<commit_message>
benerin matrix state (x) kalman filter
</commit_message>
<xml_diff>
--- a/laporan/Skripsi - 2207112583 - FIKRI RIVANDI.docx
+++ b/laporan/Skripsi - 2207112583 - FIKRI RIVANDI.docx
@@ -22560,12 +22560,12 @@
         </w:numPr>
         <w:ind w:left="567" w:hanging="567"/>
       </w:pPr>
-      <w:bookmarkStart w:id="51" w:name="_Toc172506874"/>
-      <w:bookmarkStart w:id="52" w:name="_Toc222869942"/>
+      <w:bookmarkStart w:id="51" w:name="_Toc222869942"/>
+      <w:bookmarkStart w:id="52" w:name="_Toc172506874"/>
       <w:r>
         <w:t>Metode Penelitian</w:t>
       </w:r>
-      <w:bookmarkEnd w:id="52"/>
+      <w:bookmarkEnd w:id="51"/>
     </w:p>
     <w:p>
       <w:pPr>
@@ -22773,7 +22773,7 @@
       <w:r>
         <w:t>Kerangka Pikiran</w:t>
       </w:r>
-      <w:bookmarkEnd w:id="51"/>
+      <w:bookmarkEnd w:id="52"/>
       <w:bookmarkEnd w:id="53"/>
     </w:p>
     <w:p>
@@ -24518,7 +24518,32 @@
         <w:t>YOLO</w:t>
       </w:r>
       <w:r>
-        <w:t xml:space="preserve"> bertanggung jawab untuk menghasilkan prediksi lokasi bola yang kemudian menjadi input bagi algoritma pelacakan </w:t>
+        <w:t xml:space="preserve"> bertanggung jawab untuk menghasilkan</w:t>
+      </w:r>
+      <w:r>
+        <w:t xml:space="preserve"> prediksi</w:t>
+      </w:r>
+      <w:r>
+        <w:t xml:space="preserve"> lokasi bola</w:t>
+      </w:r>
+      <w:r>
+        <w:t xml:space="preserve"> pada</w:t>
+      </w:r>
+      <w:r>
+        <w:t xml:space="preserve"> </w:t>
+      </w:r>
+      <w:r>
+        <w:rPr>
+          <w:i/>
+          <w:iCs/>
+        </w:rPr>
+        <w:t>frame</w:t>
+      </w:r>
+      <w:r>
+        <w:t xml:space="preserve"> saat ini </w:t>
+      </w:r>
+      <w:r>
+        <w:t xml:space="preserve">yang kemudian menjadi input bagi </w:t>
       </w:r>
       <w:r>
         <w:rPr>
@@ -24526,6 +24551,26 @@
           <w:iCs/>
         </w:rPr>
         <w:t>Kalman Filter</w:t>
+      </w:r>
+      <w:r>
+        <w:rPr>
+          <w:i/>
+          <w:iCs/>
+        </w:rPr>
+        <w:t xml:space="preserve"> </w:t>
+      </w:r>
+      <w:r>
+        <w:t xml:space="preserve">untuk memprediksi lokasi bola pada </w:t>
+      </w:r>
+      <w:r>
+        <w:rPr>
+          <w:i/>
+          <w:iCs/>
+        </w:rPr>
+        <w:t>frame</w:t>
+      </w:r>
+      <w:r>
+        <w:t xml:space="preserve"> selanjutnya</w:t>
       </w:r>
       <w:r>
         <w:t>.</w:t>
@@ -24715,7 +24760,13 @@
         <w:t>confidence score</w:t>
       </w:r>
       <w:r>
-        <w:t xml:space="preserve">. Koordinat pusat </w:t>
+        <w:t xml:space="preserve">. </w:t>
+      </w:r>
+      <w:r>
+        <w:t>Nilai-nilai</w:t>
+      </w:r>
+      <w:r>
+        <w:t xml:space="preserve"> </w:t>
       </w:r>
       <m:oMath>
         <m:r>
@@ -24786,6 +24837,12 @@
           <w:rPr>
             <w:rFonts w:ascii="Cambria Math" w:hAnsi="Cambria Math"/>
           </w:rPr>
+          <m:t>,w,h</m:t>
+        </m:r>
+        <m:r>
+          <w:rPr>
+            <w:rFonts w:ascii="Cambria Math" w:hAnsi="Cambria Math"/>
+          </w:rPr>
           <m:t>)</m:t>
         </m:r>
       </m:oMath>
@@ -24972,13 +25029,15 @@
         <w:rPr>
           <w:lang w:val="en-ID"/>
         </w:rPr>
-        <w:t xml:space="preserve">) sebagai metode pengembangan. Implementasi kedua pendekatan tersebut bertujuan untuk mengidentifikasi pengaruh integrasi algoritma </w:t>
-      </w:r>
-      <w:r>
-        <w:rPr>
-          <w:lang w:val="en-ID"/>
-        </w:rPr>
-        <w:t>estimasi</w:t>
+        <w:t xml:space="preserve">) sebagai metode pengembangan. Implementasi kedua pendekatan tersebut bertujuan untuk mengidentifikasi pengaruh integrasi </w:t>
+      </w:r>
+      <w:r>
+        <w:rPr>
+          <w:i/>
+          <w:iCs/>
+          <w:lang w:val="en-ID"/>
+        </w:rPr>
+        <w:t>Kalman Filter</w:t>
       </w:r>
       <w:r>
         <w:rPr>
@@ -25584,9 +25643,6 @@
         <w:ind w:left="0" w:firstLine="720"/>
       </w:pPr>
       <w:r>
-        <w:t xml:space="preserve">Secara teknis, </w:t>
-      </w:r>
-      <w:r>
         <w:rPr>
           <w:i/>
           <w:iCs/>
@@ -25594,7 +25650,13 @@
         <w:t>Kalman Filter</w:t>
       </w:r>
       <w:r>
-        <w:t xml:space="preserve"> dikonfigurasi untuk memahami dinamika gerakan bola melalui model yang terdiri dari 8 variabel keadaan (</w:t>
+        <w:t xml:space="preserve"> dikonfigurasi untuk memahami dinamika gerakan bola melalui model yang terdiri dari </w:t>
+      </w:r>
+      <w:r>
+        <w:t>6</w:t>
+      </w:r>
+      <w:r>
+        <w:t xml:space="preserve"> variabel keadaan (</w:t>
       </w:r>
       <w:r>
         <w:rPr>
@@ -25658,188 +25720,53 @@
         <w:t xml:space="preserve"> </w:t>
       </w:r>
       <w:r>
-        <w:rPr>
-          <w:lang w:val="en-ID"/>
-        </w:rPr>
-        <w:t xml:space="preserve">Dirancang untuk mewakili posisi pusat bola </w:t>
+        <w:t xml:space="preserve">Dirancang untuk merepresentasikan posisi pusat bola pada bidang citra </w:t>
       </w:r>
       <m:oMath>
         <m:r>
           <w:rPr>
             <w:rFonts w:ascii="Cambria Math" w:hAnsi="Cambria Math"/>
-            <w:lang w:val="en-ID"/>
-          </w:rPr>
-          <m:t>(</m:t>
-        </m:r>
-        <m:r>
-          <w:rPr>
-            <w:rFonts w:ascii="Cambria Math" w:hAnsi="Cambria Math"/>
-          </w:rPr>
-          <m:t>x,y</m:t>
-        </m:r>
-        <m:r>
-          <w:rPr>
-            <w:rFonts w:ascii="Cambria Math" w:eastAsiaTheme="minorEastAsia" w:hAnsi="Cambria Math"/>
-          </w:rPr>
-          <m:t>)</m:t>
+          </w:rPr>
+          <m:t>(x,y)</m:t>
         </m:r>
       </m:oMath>
       <w:r>
-        <w:rPr>
-          <w:lang w:val="en-ID"/>
-        </w:rPr>
-        <w:t xml:space="preserve">, dimensi </w:t>
-      </w:r>
-      <w:r>
-        <w:rPr>
-          <w:i/>
-          <w:iCs/>
-          <w:lang w:val="en-ID"/>
-        </w:rPr>
-        <w:t>bounding box</w:t>
-      </w:r>
-      <w:r>
-        <w:rPr>
-          <w:lang w:val="en-ID"/>
-        </w:rPr>
-        <w:t xml:space="preserve"> </w:t>
+        <w:t xml:space="preserve">, kecepatan pergerakan bola pada sumbu horizontal dan vertikal </w:t>
       </w:r>
       <m:oMath>
         <m:r>
           <w:rPr>
             <w:rFonts w:ascii="Cambria Math" w:hAnsi="Cambria Math"/>
-            <w:lang w:val="en-ID"/>
-          </w:rPr>
-          <m:t>(</m:t>
-        </m:r>
-        <m:r>
-          <w:rPr>
-            <w:rFonts w:ascii="Cambria Math" w:hAnsi="Cambria Math"/>
-          </w:rPr>
-          <m:t>w,y)</m:t>
+          </w:rPr>
+          <m:t>(vₓ,vᵧ)</m:t>
         </m:r>
       </m:oMath>
       <w:r>
-        <w:rPr>
-          <w:lang w:val="en-ID"/>
-        </w:rPr>
-        <w:t xml:space="preserve">, serta laju perubahan atau kecepatan dari variabel-variabel tersebut </w:t>
+        <w:t xml:space="preserve">, serta dimensi </w:t>
+      </w:r>
+      <w:r>
+        <w:rPr>
+          <w:i/>
+          <w:iCs/>
+        </w:rPr>
+        <w:t>bounding box</w:t>
+      </w:r>
+      <w:r>
+        <w:t xml:space="preserve"> </w:t>
       </w:r>
       <m:oMath>
         <m:r>
           <w:rPr>
             <w:rFonts w:ascii="Cambria Math" w:hAnsi="Cambria Math"/>
-            <w:lang w:val="en-ID"/>
-          </w:rPr>
-          <m:t>(</m:t>
-        </m:r>
-        <m:acc>
-          <m:accPr>
-            <m:chr m:val="̇"/>
-            <m:ctrlPr>
-              <w:rPr>
-                <w:rFonts w:ascii="Cambria Math" w:hAnsi="Cambria Math"/>
-                <w:i/>
-              </w:rPr>
-            </m:ctrlPr>
-          </m:accPr>
-          <m:e>
-            <m:r>
-              <w:rPr>
-                <w:rFonts w:ascii="Cambria Math" w:hAnsi="Cambria Math"/>
-              </w:rPr>
-              <m:t>x</m:t>
-            </m:r>
-          </m:e>
-        </m:acc>
-        <m:r>
-          <w:rPr>
-            <w:rFonts w:ascii="Cambria Math" w:hAnsi="Cambria Math"/>
-          </w:rPr>
-          <m:t>,</m:t>
-        </m:r>
-        <m:acc>
-          <m:accPr>
-            <m:chr m:val="̇"/>
-            <m:ctrlPr>
-              <w:rPr>
-                <w:rFonts w:ascii="Cambria Math" w:hAnsi="Cambria Math"/>
-                <w:i/>
-              </w:rPr>
-            </m:ctrlPr>
-          </m:accPr>
-          <m:e>
-            <m:r>
-              <w:rPr>
-                <w:rFonts w:ascii="Cambria Math" w:hAnsi="Cambria Math"/>
-              </w:rPr>
-              <m:t>y</m:t>
-            </m:r>
-          </m:e>
-        </m:acc>
-        <m:r>
-          <w:rPr>
-            <w:rFonts w:ascii="Cambria Math" w:hAnsi="Cambria Math"/>
-          </w:rPr>
-          <m:t>,</m:t>
-        </m:r>
-        <m:acc>
-          <m:accPr>
-            <m:chr m:val="̇"/>
-            <m:ctrlPr>
-              <w:rPr>
-                <w:rFonts w:ascii="Cambria Math" w:hAnsi="Cambria Math"/>
-                <w:i/>
-              </w:rPr>
-            </m:ctrlPr>
-          </m:accPr>
-          <m:e>
-            <m:r>
-              <w:rPr>
-                <w:rFonts w:ascii="Cambria Math" w:hAnsi="Cambria Math"/>
-              </w:rPr>
-              <m:t>w</m:t>
-            </m:r>
-          </m:e>
-        </m:acc>
-        <m:r>
-          <w:rPr>
-            <w:rFonts w:ascii="Cambria Math" w:hAnsi="Cambria Math"/>
-          </w:rPr>
-          <m:t>,</m:t>
-        </m:r>
-        <m:acc>
-          <m:accPr>
-            <m:chr m:val="̇"/>
-            <m:ctrlPr>
-              <w:rPr>
-                <w:rFonts w:ascii="Cambria Math" w:hAnsi="Cambria Math"/>
-                <w:i/>
-              </w:rPr>
-            </m:ctrlPr>
-          </m:accPr>
-          <m:e>
-            <m:r>
-              <w:rPr>
-                <w:rFonts w:ascii="Cambria Math" w:hAnsi="Cambria Math"/>
-              </w:rPr>
-              <m:t>h</m:t>
-            </m:r>
-          </m:e>
-        </m:acc>
-        <m:r>
-          <w:rPr>
-            <w:rFonts w:ascii="Cambria Math" w:hAnsi="Cambria Math"/>
-            <w:lang w:val="en-ID"/>
-          </w:rPr>
-          <m:t>)</m:t>
+          </w:rPr>
+          <m:t>(w, h)</m:t>
         </m:r>
       </m:oMath>
       <w:r>
         <w:rPr>
-          <w:lang w:val="en-ID"/>
-        </w:rPr>
-        <w:t>. Dengan mengetahui kecepatan objek, sistem memiliki "firasat" ke mana bola akan bergerak selanjutnya.</w:t>
+          <w:rFonts w:eastAsiaTheme="minorEastAsia"/>
+        </w:rPr>
+        <w:t>.</w:t>
       </w:r>
     </w:p>
     <w:p>
@@ -26184,7 +26111,6 @@
           <w:bCs/>
           <w:lang w:val="en-ID"/>
         </w:rPr>
-        <w:lastRenderedPageBreak/>
         <w:t xml:space="preserve">Prediksi </w:t>
       </w:r>
       <w:r>
@@ -26338,7 +26264,14 @@
         <w:rPr>
           <w:lang w:val="en-ID"/>
         </w:rPr>
-        <w:t xml:space="preserve">), sistem tidak menjalankan YOLO. Sebaliknya, </w:t>
+        <w:t xml:space="preserve">), sistem tidak menjalankan YOLO. </w:t>
+      </w:r>
+      <w:r>
+        <w:rPr>
+          <w:lang w:val="en-ID"/>
+        </w:rPr>
+        <w:lastRenderedPageBreak/>
+        <w:t xml:space="preserve">Sebaliknya, </w:t>
       </w:r>
       <w:r>
         <w:rPr>
@@ -29362,8 +29295,8 @@
       <w:pPr>
         <w:pStyle w:val="Heading1"/>
       </w:pPr>
-      <w:bookmarkStart w:id="75" w:name="_Toc172506881"/>
-      <w:bookmarkStart w:id="76" w:name="_Toc222869956"/>
+      <w:bookmarkStart w:id="75" w:name="_Toc222869956"/>
+      <w:bookmarkStart w:id="76" w:name="_Toc172506881"/>
       <w:r>
         <w:lastRenderedPageBreak/>
         <w:t>BAB IV</w:t>
@@ -29372,7 +29305,7 @@
         <w:br/>
         <w:t>HASIL DAN PEMBAHASAN</w:t>
       </w:r>
-      <w:bookmarkEnd w:id="76"/>
+      <w:bookmarkEnd w:id="75"/>
     </w:p>
     <w:p/>
     <w:p>
@@ -33127,7 +33060,7 @@
         <w:lastRenderedPageBreak/>
         <w:t>DAFTAR PUSTAKA</w:t>
       </w:r>
-      <w:bookmarkEnd w:id="75"/>
+      <w:bookmarkEnd w:id="76"/>
       <w:bookmarkEnd w:id="97"/>
     </w:p>
     <w:p>
@@ -42228,7 +42161,6 @@
   <w:style w:type="character" w:default="1" w:styleId="DefaultParagraphFont">
     <w:name w:val="Default Paragraph Font"/>
     <w:uiPriority w:val="1"/>
-    <w:semiHidden/>
     <w:unhideWhenUsed/>
   </w:style>
   <w:style w:type="table" w:default="1" w:styleId="TableNormal">

</xml_diff>